<commit_message>
Update self assessment to include enemy and player features
</commit_message>
<xml_diff>
--- a/Self assessment.docx
+++ b/Self assessment.docx
@@ -205,7 +205,88 @@
         </w:numPr>
       </w:pPr>
       <w:r>
-        <w:t>Blue square appears on screen – 1 point</w:t>
+        <w:t>S</w:t>
+      </w:r>
+      <w:r>
+        <w:t>quare appears on screen – 1 point</w:t>
+      </w:r>
+    </w:p>
+    <w:p>
+      <w:pPr>
+        <w:pStyle w:val="ListParagraph"/>
+        <w:numPr>
+          <w:ilvl w:val="1"/>
+          <w:numId w:val="17"/>
+        </w:numPr>
+      </w:pPr>
+      <w:r>
+        <w:t>S</w:t>
+      </w:r>
+      <w:r>
+        <w:t>quare moves – 1 point</w:t>
+      </w:r>
+    </w:p>
+    <w:p>
+      <w:pPr>
+        <w:pStyle w:val="ListParagraph"/>
+        <w:numPr>
+          <w:ilvl w:val="1"/>
+          <w:numId w:val="17"/>
+        </w:numPr>
+      </w:pPr>
+      <w:r>
+        <w:t>Left mouse button shoots – 1 point</w:t>
+      </w:r>
+    </w:p>
+    <w:p>
+      <w:pPr>
+        <w:pStyle w:val="ListParagraph"/>
+        <w:numPr>
+          <w:ilvl w:val="1"/>
+          <w:numId w:val="17"/>
+        </w:numPr>
+      </w:pPr>
+      <w:r>
+        <w:t>S</w:t>
+      </w:r>
+      <w:r>
+        <w:t>quare controllable by user – 1 point</w:t>
+      </w:r>
+    </w:p>
+    <w:p>
+      <w:pPr>
+        <w:pStyle w:val="ListParagraph"/>
+        <w:numPr>
+          <w:ilvl w:val="1"/>
+          <w:numId w:val="17"/>
+        </w:numPr>
+      </w:pPr>
+      <w:r>
+        <w:t xml:space="preserve">Object responds to collision </w:t>
+      </w:r>
+      <w:r>
+        <w:t>–</w:t>
+      </w:r>
+      <w:r>
+        <w:t xml:space="preserve"> 1</w:t>
+      </w:r>
+      <w:r>
+        <w:t xml:space="preserve"> point</w:t>
+      </w:r>
+    </w:p>
+    <w:p>
+      <w:pPr>
+        <w:pStyle w:val="ListParagraph"/>
+        <w:numPr>
+          <w:ilvl w:val="1"/>
+          <w:numId w:val="17"/>
+        </w:numPr>
+      </w:pPr>
+      <w:r>
+        <w:t>Square changes color when enemy collides</w:t>
+      </w:r>
+      <w:r>
+        <w:t xml:space="preserve"> – 1 point</w:t>
       </w:r>
     </w:p>
     <w:p>
@@ -217,7 +298,31 @@
         </w:numPr>
       </w:pPr>
       <w:r>
-        <w:t>Blue square moves – 1 point</w:t>
+        <w:t>Enemy appears on screen – 1 point</w:t>
+      </w:r>
+    </w:p>
+    <w:p>
+      <w:pPr>
+        <w:pStyle w:val="ListParagraph"/>
+        <w:numPr>
+          <w:ilvl w:val="1"/>
+          <w:numId w:val="17"/>
+        </w:numPr>
+      </w:pPr>
+      <w:r>
+        <w:t>Enemy moves – 1 point</w:t>
+      </w:r>
+    </w:p>
+    <w:p>
+      <w:pPr>
+        <w:pStyle w:val="ListParagraph"/>
+        <w:numPr>
+          <w:ilvl w:val="1"/>
+          <w:numId w:val="17"/>
+        </w:numPr>
+      </w:pPr>
+      <w:r>
+        <w:t>Enemy responds to collisions – 1 point</w:t>
       </w:r>
     </w:p>
     <w:p>
@@ -229,7 +334,19 @@
         </w:numPr>
       </w:pPr>
       <w:r>
-        <w:t>Left mouse button shoots – 1 point</w:t>
+        <w:t>Score counter appears on screen – 1 point</w:t>
+      </w:r>
+    </w:p>
+    <w:p>
+      <w:pPr>
+        <w:pStyle w:val="ListParagraph"/>
+        <w:numPr>
+          <w:ilvl w:val="1"/>
+          <w:numId w:val="17"/>
+        </w:numPr>
+      </w:pPr>
+      <w:r>
+        <w:t>Score counter changes score – 1 point</w:t>
       </w:r>
     </w:p>
     <w:p>
@@ -241,55 +358,13 @@
         </w:numPr>
       </w:pPr>
       <w:r>
-        <w:t>Blue square controllable by user – 1 point</w:t>
-      </w:r>
-    </w:p>
-    <w:p>
-      <w:pPr>
-        <w:pStyle w:val="ListParagraph"/>
-        <w:numPr>
-          <w:ilvl w:val="0"/>
-          <w:numId w:val="17"/>
-        </w:numPr>
-      </w:pPr>
-      <w:r>
-        <w:t>Object responds to collision - 1</w:t>
-      </w:r>
-    </w:p>
-    <w:p>
-      <w:pPr>
-        <w:pStyle w:val="ListParagraph"/>
-        <w:numPr>
-          <w:ilvl w:val="0"/>
-          <w:numId w:val="17"/>
-        </w:numPr>
-      </w:pPr>
-      <w:r>
-        <w:t>Score counter appears on screen – 1 point</w:t>
-      </w:r>
-    </w:p>
-    <w:p>
-      <w:pPr>
-        <w:pStyle w:val="ListParagraph"/>
-        <w:numPr>
-          <w:ilvl w:val="0"/>
-          <w:numId w:val="17"/>
-        </w:numPr>
-      </w:pPr>
-      <w:r>
-        <w:t>Score counter changes score – 1 point</w:t>
-      </w:r>
-    </w:p>
-    <w:p>
-      <w:pPr>
-        <w:pStyle w:val="ListParagraph"/>
-        <w:numPr>
-          <w:ilvl w:val="0"/>
-          <w:numId w:val="17"/>
-        </w:numPr>
-      </w:pPr>
-      <w:r>
-        <w:t>Start menu – 1 point</w:t>
+        <w:t xml:space="preserve">Start menu – </w:t>
+      </w:r>
+      <w:r>
+        <w:t>5</w:t>
+      </w:r>
+      <w:r>
+        <w:t xml:space="preserve"> point</w:t>
       </w:r>
     </w:p>
     <w:p>
@@ -998,7 +1073,7 @@
         <w:rFonts w:ascii="Symbol" w:hAnsi="Symbol" w:hint="default"/>
       </w:rPr>
     </w:lvl>
-    <w:lvl w:ilvl="1" w:tplc="04090003" w:tentative="1">
+    <w:lvl w:ilvl="1" w:tplc="04090003">
       <w:start w:val="1"/>
       <w:numFmt w:val="bullet"/>
       <w:lvlText w:val="o"/>

</xml_diff>

<commit_message>
Updated the assessment doc
</commit_message>
<xml_diff>
--- a/Self assessment.docx
+++ b/Self assessment.docx
@@ -18,9 +18,11 @@
       <w:r>
         <w:br/>
       </w:r>
+      <w:proofErr w:type="spellStart"/>
       <w:r>
         <w:t>Self Assessment</w:t>
       </w:r>
+      <w:proofErr w:type="spellEnd"/>
     </w:p>
     <w:p/>
     <w:p>
@@ -96,22 +98,18 @@
           <w:i/>
           <w:iCs/>
         </w:rPr>
-        <w:t>Say a few words about what you wanted the game to be like.  Note that if you just wanted to write some code so you could get an good grade on the project, it’s fine to admit that.</w:t>
-      </w:r>
-    </w:p>
-    <w:p>
-      <w:pPr>
-        <w:rPr>
-          <w:i/>
-          <w:iCs/>
-        </w:rPr>
-      </w:pPr>
-      <w:r>
-        <w:rPr>
-          <w:i/>
-          <w:iCs/>
-        </w:rPr>
-        <w:t>We wanted to make a dungeon crawler that would satisfy 40 points.</w:t>
+        <w:t>Say a few words about what you wanted the game to be like.  Note that if you just wanted to write some code so you could get a good grade on the project, it’s fine to admit that.</w:t>
+      </w:r>
+    </w:p>
+    <w:p>
+      <w:r>
+        <w:t xml:space="preserve">We wanted to make a dungeon crawler that would satisfy </w:t>
+      </w:r>
+      <w:r>
+        <w:t xml:space="preserve">the </w:t>
+      </w:r>
+      <w:r>
+        <w:t>40 points.</w:t>
       </w:r>
     </w:p>
     <w:p/>
@@ -177,14 +175,12 @@
         <w:t>What do you wish you knew when you started?</w:t>
       </w:r>
     </w:p>
-    <w:p/>
-    <w:p/>
-    <w:p/>
     <w:p>
       <w:pPr>
         <w:pStyle w:val="Heading1"/>
       </w:pPr>
       <w:r>
+        <w:lastRenderedPageBreak/>
         <w:t>Annoying grading bookkeeping</w:t>
       </w:r>
     </w:p>
@@ -205,10 +201,140 @@
         </w:numPr>
       </w:pPr>
       <w:r>
+        <w:rPr>
+          <w:sz w:val="24"/>
+          <w:szCs w:val="24"/>
+        </w:rPr>
+        <w:t>Objects:</w:t>
+      </w:r>
+    </w:p>
+    <w:p>
+      <w:pPr>
+        <w:pStyle w:val="ListParagraph"/>
+        <w:numPr>
+          <w:ilvl w:val="1"/>
+          <w:numId w:val="17"/>
+        </w:numPr>
+      </w:pPr>
+      <w:r>
+        <w:t xml:space="preserve">Player </w:t>
+      </w:r>
+      <w:r>
         <w:t>S</w:t>
       </w:r>
       <w:r>
-        <w:t>quare appears on screen – 1 point</w:t>
+        <w:t xml:space="preserve">quare </w:t>
+      </w:r>
+    </w:p>
+    <w:p>
+      <w:pPr>
+        <w:pStyle w:val="ListParagraph"/>
+        <w:numPr>
+          <w:ilvl w:val="2"/>
+          <w:numId w:val="17"/>
+        </w:numPr>
+      </w:pPr>
+      <w:r>
+        <w:t>A</w:t>
+      </w:r>
+      <w:r>
+        <w:t>ppear</w:t>
+      </w:r>
+      <w:r>
+        <w:t>s</w:t>
+      </w:r>
+      <w:r>
+        <w:t xml:space="preserve"> on screen – 1 point</w:t>
+      </w:r>
+    </w:p>
+    <w:p>
+      <w:pPr>
+        <w:pStyle w:val="ListParagraph"/>
+        <w:numPr>
+          <w:ilvl w:val="2"/>
+          <w:numId w:val="17"/>
+        </w:numPr>
+      </w:pPr>
+      <w:r>
+        <w:t>M</w:t>
+      </w:r>
+      <w:r>
+        <w:t>oves – 1 point</w:t>
+      </w:r>
+    </w:p>
+    <w:p>
+      <w:pPr>
+        <w:pStyle w:val="ListParagraph"/>
+        <w:numPr>
+          <w:ilvl w:val="2"/>
+          <w:numId w:val="17"/>
+        </w:numPr>
+      </w:pPr>
+      <w:r>
+        <w:t>C</w:t>
+      </w:r>
+      <w:r>
+        <w:t>ontrollable by user – 1 point</w:t>
+      </w:r>
+    </w:p>
+    <w:p>
+      <w:pPr>
+        <w:pStyle w:val="ListParagraph"/>
+        <w:numPr>
+          <w:ilvl w:val="2"/>
+          <w:numId w:val="17"/>
+        </w:numPr>
+      </w:pPr>
+      <w:r>
+        <w:t>R</w:t>
+      </w:r>
+      <w:r>
+        <w:t xml:space="preserve">esponds to collision </w:t>
+      </w:r>
+      <w:r>
+        <w:t>–</w:t>
+      </w:r>
+      <w:r>
+        <w:t xml:space="preserve"> 1</w:t>
+      </w:r>
+      <w:r>
+        <w:t xml:space="preserve"> point</w:t>
+      </w:r>
+    </w:p>
+    <w:p>
+      <w:pPr>
+        <w:pStyle w:val="ListParagraph"/>
+        <w:numPr>
+          <w:ilvl w:val="2"/>
+          <w:numId w:val="17"/>
+        </w:numPr>
+      </w:pPr>
+      <w:r>
+        <w:t>Square changes color when enemy collides</w:t>
+      </w:r>
+      <w:r>
+        <w:t xml:space="preserve"> – 1 point</w:t>
+      </w:r>
+      <w:r>
+        <w:t xml:space="preserve"> </w:t>
+      </w:r>
+    </w:p>
+    <w:p>
+      <w:pPr>
+        <w:pStyle w:val="ListParagraph"/>
+        <w:numPr>
+          <w:ilvl w:val="2"/>
+          <w:numId w:val="17"/>
+        </w:numPr>
+      </w:pPr>
+      <w:r>
+        <w:t xml:space="preserve">Sound </w:t>
+      </w:r>
+      <w:r>
+        <w:t xml:space="preserve">plays when the player </w:t>
+      </w:r>
+      <w:r>
+        <w:t>shoots – 1 point</w:t>
       </w:r>
     </w:p>
     <w:p>
@@ -220,10 +346,70 @@
         </w:numPr>
       </w:pPr>
       <w:r>
-        <w:t>S</w:t>
-      </w:r>
-      <w:r>
-        <w:t>quare moves – 1 point</w:t>
+        <w:t xml:space="preserve">Turtle </w:t>
+      </w:r>
+      <w:r>
+        <w:t>Enem</w:t>
+      </w:r>
+      <w:r>
+        <w:t>ies</w:t>
+      </w:r>
+    </w:p>
+    <w:p>
+      <w:pPr>
+        <w:pStyle w:val="ListParagraph"/>
+        <w:numPr>
+          <w:ilvl w:val="2"/>
+          <w:numId w:val="17"/>
+        </w:numPr>
+      </w:pPr>
+      <w:r>
+        <w:t>Appear on screen</w:t>
+      </w:r>
+      <w:r>
+        <w:t>– 1 point</w:t>
+      </w:r>
+    </w:p>
+    <w:p>
+      <w:pPr>
+        <w:pStyle w:val="ListParagraph"/>
+        <w:numPr>
+          <w:ilvl w:val="2"/>
+          <w:numId w:val="17"/>
+        </w:numPr>
+      </w:pPr>
+      <w:r>
+        <w:t>M</w:t>
+      </w:r>
+      <w:r>
+        <w:t>oves – 1 point</w:t>
+      </w:r>
+    </w:p>
+    <w:p>
+      <w:pPr>
+        <w:pStyle w:val="ListParagraph"/>
+        <w:numPr>
+          <w:ilvl w:val="2"/>
+          <w:numId w:val="17"/>
+        </w:numPr>
+      </w:pPr>
+      <w:r>
+        <w:t>R</w:t>
+      </w:r>
+      <w:r>
+        <w:t>esponds to collisions – 1 point</w:t>
+      </w:r>
+    </w:p>
+    <w:p>
+      <w:pPr>
+        <w:pStyle w:val="ListParagraph"/>
+        <w:numPr>
+          <w:ilvl w:val="2"/>
+          <w:numId w:val="17"/>
+        </w:numPr>
+      </w:pPr>
+      <w:r>
+        <w:t>Make a sound when destroyed – 1 point</w:t>
       </w:r>
     </w:p>
     <w:p>
@@ -235,7 +421,55 @@
         </w:numPr>
       </w:pPr>
       <w:r>
-        <w:t>Left mouse button shoots – 1 point</w:t>
+        <w:t xml:space="preserve">Score counter </w:t>
+      </w:r>
+    </w:p>
+    <w:p>
+      <w:pPr>
+        <w:pStyle w:val="ListParagraph"/>
+        <w:numPr>
+          <w:ilvl w:val="2"/>
+          <w:numId w:val="17"/>
+        </w:numPr>
+      </w:pPr>
+      <w:r>
+        <w:t>A</w:t>
+      </w:r>
+      <w:r>
+        <w:t>ppears on screen – 1 point</w:t>
+      </w:r>
+    </w:p>
+    <w:p>
+      <w:pPr>
+        <w:pStyle w:val="ListParagraph"/>
+        <w:numPr>
+          <w:ilvl w:val="2"/>
+          <w:numId w:val="17"/>
+        </w:numPr>
+      </w:pPr>
+      <w:r>
+        <w:t>Score c</w:t>
+      </w:r>
+      <w:r>
+        <w:t xml:space="preserve">hanges </w:t>
+      </w:r>
+      <w:r>
+        <w:t>when destroying enemies</w:t>
+      </w:r>
+      <w:r>
+        <w:t xml:space="preserve"> – 1 point</w:t>
+      </w:r>
+    </w:p>
+    <w:p>
+      <w:pPr>
+        <w:pStyle w:val="ListParagraph"/>
+        <w:numPr>
+          <w:ilvl w:val="2"/>
+          <w:numId w:val="17"/>
+        </w:numPr>
+      </w:pPr>
+      <w:r>
+        <w:t>A sound plays when the goal score is reached – 1 point</w:t>
       </w:r>
     </w:p>
     <w:p>
@@ -247,10 +481,43 @@
         </w:numPr>
       </w:pPr>
       <w:r>
-        <w:t>S</w:t>
-      </w:r>
-      <w:r>
-        <w:t>quare controllable by user – 1 point</w:t>
+        <w:t xml:space="preserve">Health counter </w:t>
+      </w:r>
+    </w:p>
+    <w:p>
+      <w:pPr>
+        <w:pStyle w:val="ListParagraph"/>
+        <w:numPr>
+          <w:ilvl w:val="2"/>
+          <w:numId w:val="17"/>
+        </w:numPr>
+      </w:pPr>
+      <w:r>
+        <w:t xml:space="preserve">Appears on screen </w:t>
+      </w:r>
+      <w:r>
+        <w:t>– 1 point</w:t>
+      </w:r>
+    </w:p>
+    <w:p>
+      <w:pPr>
+        <w:pStyle w:val="ListParagraph"/>
+        <w:numPr>
+          <w:ilvl w:val="2"/>
+          <w:numId w:val="17"/>
+        </w:numPr>
+      </w:pPr>
+      <w:r>
+        <w:t>Health</w:t>
+      </w:r>
+      <w:r>
+        <w:t xml:space="preserve"> changes </w:t>
+      </w:r>
+      <w:r>
+        <w:t>when hit by an enemy</w:t>
+      </w:r>
+      <w:r>
+        <w:t xml:space="preserve"> – 1 point</w:t>
       </w:r>
     </w:p>
     <w:p>
@@ -262,17 +529,195 @@
         </w:numPr>
       </w:pPr>
       <w:r>
-        <w:t xml:space="preserve">Object responds to collision </w:t>
-      </w:r>
-      <w:r>
-        <w:t>–</w:t>
-      </w:r>
-      <w:r>
-        <w:t xml:space="preserve"> 1</w:t>
+        <w:t xml:space="preserve">Walls </w:t>
+      </w:r>
+    </w:p>
+    <w:p>
+      <w:pPr>
+        <w:pStyle w:val="ListParagraph"/>
+        <w:numPr>
+          <w:ilvl w:val="2"/>
+          <w:numId w:val="17"/>
+        </w:numPr>
+      </w:pPr>
+      <w:r>
+        <w:t>Appear on screen – 1 point</w:t>
+      </w:r>
+    </w:p>
+    <w:p>
+      <w:pPr>
+        <w:pStyle w:val="ListParagraph"/>
+        <w:numPr>
+          <w:ilvl w:val="2"/>
+          <w:numId w:val="17"/>
+        </w:numPr>
+      </w:pPr>
+      <w:r>
+        <w:t>Responds to collisions – 1 point</w:t>
+      </w:r>
+    </w:p>
+    <w:p>
+      <w:pPr>
+        <w:pStyle w:val="ListParagraph"/>
+        <w:numPr>
+          <w:ilvl w:val="1"/>
+          <w:numId w:val="17"/>
+        </w:numPr>
+      </w:pPr>
+      <w:r>
+        <w:t>Boxes</w:t>
+      </w:r>
+    </w:p>
+    <w:p>
+      <w:pPr>
+        <w:pStyle w:val="ListParagraph"/>
+        <w:numPr>
+          <w:ilvl w:val="2"/>
+          <w:numId w:val="17"/>
+        </w:numPr>
+      </w:pPr>
+      <w:r>
+        <w:t xml:space="preserve">Appear on screen – 1 point </w:t>
+      </w:r>
+    </w:p>
+    <w:p>
+      <w:pPr>
+        <w:pStyle w:val="ListParagraph"/>
+        <w:numPr>
+          <w:ilvl w:val="2"/>
+          <w:numId w:val="17"/>
+        </w:numPr>
+      </w:pPr>
+      <w:r>
+        <w:t>Responds to collisions – 1 point</w:t>
+      </w:r>
+    </w:p>
+    <w:p>
+      <w:pPr>
+        <w:pStyle w:val="ListParagraph"/>
+        <w:numPr>
+          <w:ilvl w:val="2"/>
+          <w:numId w:val="17"/>
+        </w:numPr>
+      </w:pPr>
+      <w:r>
+        <w:t xml:space="preserve">Changes color when hit by bullets – 1 point </w:t>
+      </w:r>
+    </w:p>
+    <w:p>
+      <w:pPr>
+        <w:pStyle w:val="ListParagraph"/>
+        <w:numPr>
+          <w:ilvl w:val="2"/>
+          <w:numId w:val="17"/>
+        </w:numPr>
+      </w:pPr>
+      <w:r>
+        <w:t>A sound plays when it is destroyed – 1 point</w:t>
+      </w:r>
+    </w:p>
+    <w:p>
+      <w:pPr>
+        <w:pStyle w:val="ListParagraph"/>
+        <w:numPr>
+          <w:ilvl w:val="0"/>
+          <w:numId w:val="17"/>
+        </w:numPr>
+        <w:rPr>
+          <w:sz w:val="24"/>
+          <w:szCs w:val="24"/>
+        </w:rPr>
+      </w:pPr>
+      <w:r>
+        <w:rPr>
+          <w:sz w:val="24"/>
+          <w:szCs w:val="24"/>
+        </w:rPr>
+        <w:t>Controls</w:t>
+      </w:r>
+      <w:r>
+        <w:rPr>
+          <w:sz w:val="24"/>
+          <w:szCs w:val="24"/>
+        </w:rPr>
+        <w:t>:</w:t>
+      </w:r>
+    </w:p>
+    <w:p>
+      <w:pPr>
+        <w:pStyle w:val="ListParagraph"/>
+        <w:numPr>
+          <w:ilvl w:val="1"/>
+          <w:numId w:val="17"/>
+        </w:numPr>
+      </w:pPr>
+      <w:r>
+        <w:t>The arrow keys or WASD move the player –</w:t>
+      </w:r>
+      <w:r>
+        <w:t xml:space="preserve"> 1 point</w:t>
+      </w:r>
+    </w:p>
+    <w:p>
+      <w:pPr>
+        <w:pStyle w:val="ListParagraph"/>
+        <w:numPr>
+          <w:ilvl w:val="1"/>
+          <w:numId w:val="17"/>
+        </w:numPr>
+      </w:pPr>
+      <w:r>
+        <w:t>The left mouse button makes the player shoot – 1 point</w:t>
+      </w:r>
+    </w:p>
+    <w:p>
+      <w:pPr>
+        <w:pStyle w:val="ListParagraph"/>
+        <w:numPr>
+          <w:ilvl w:val="1"/>
+          <w:numId w:val="17"/>
+        </w:numPr>
+      </w:pPr>
+      <w:r>
+        <w:t>The escape key pauses the game – 1 point</w:t>
+      </w:r>
+    </w:p>
+    <w:p>
+      <w:pPr>
+        <w:pStyle w:val="ListParagraph"/>
+        <w:numPr>
+          <w:ilvl w:val="0"/>
+          <w:numId w:val="17"/>
+        </w:numPr>
+      </w:pPr>
+      <w:r>
+        <w:rPr>
+          <w:sz w:val="24"/>
+          <w:szCs w:val="24"/>
+        </w:rPr>
+        <w:t>Other:</w:t>
+      </w:r>
+    </w:p>
+    <w:p>
+      <w:pPr>
+        <w:pStyle w:val="ListParagraph"/>
+        <w:numPr>
+          <w:ilvl w:val="1"/>
+          <w:numId w:val="17"/>
+        </w:numPr>
+      </w:pPr>
+      <w:r>
+        <w:t xml:space="preserve">Start menu – </w:t>
+      </w:r>
+      <w:r>
+        <w:t>5</w:t>
       </w:r>
       <w:r>
         <w:t xml:space="preserve"> point</w:t>
       </w:r>
+      <w:r>
+        <w:t>s</w:t>
+      </w:r>
     </w:p>
     <w:p>
       <w:pPr>
@@ -283,22 +728,7 @@
         </w:numPr>
       </w:pPr>
       <w:r>
-        <w:t>Square changes color when enemy collides</w:t>
-      </w:r>
-      <w:r>
-        <w:t xml:space="preserve"> – 1 point</w:t>
-      </w:r>
-    </w:p>
-    <w:p>
-      <w:pPr>
-        <w:pStyle w:val="ListParagraph"/>
-        <w:numPr>
-          <w:ilvl w:val="0"/>
-          <w:numId w:val="17"/>
-        </w:numPr>
-      </w:pPr>
-      <w:r>
-        <w:t>Enemy appears on screen – 1 point</w:t>
+        <w:t>Pause menu – 5 points</w:t>
       </w:r>
     </w:p>
     <w:p>
@@ -310,7 +740,16 @@
         </w:numPr>
       </w:pPr>
       <w:r>
-        <w:t>Enemy moves – 1 point</w:t>
+        <w:t>Win menu – 5 points (</w:t>
+      </w:r>
+      <w:r>
+        <w:rPr>
+          <w:color w:val="FF0000"/>
+        </w:rPr>
+        <w:t>IN Progress</w:t>
+      </w:r>
+      <w:r>
+        <w:t>)</w:t>
       </w:r>
     </w:p>
     <w:p>
@@ -322,64 +761,7 @@
         </w:numPr>
       </w:pPr>
       <w:r>
-        <w:t>Enemy responds to collisions – 1 point</w:t>
-      </w:r>
-    </w:p>
-    <w:p>
-      <w:pPr>
-        <w:pStyle w:val="ListParagraph"/>
-        <w:numPr>
-          <w:ilvl w:val="0"/>
-          <w:numId w:val="17"/>
-        </w:numPr>
-      </w:pPr>
-      <w:r>
-        <w:t>Score counter appears on screen – 1 point</w:t>
-      </w:r>
-    </w:p>
-    <w:p>
-      <w:pPr>
-        <w:pStyle w:val="ListParagraph"/>
-        <w:numPr>
-          <w:ilvl w:val="1"/>
-          <w:numId w:val="17"/>
-        </w:numPr>
-      </w:pPr>
-      <w:r>
-        <w:t>Score counter changes score – 1 point</w:t>
-      </w:r>
-    </w:p>
-    <w:p>
-      <w:pPr>
-        <w:pStyle w:val="ListParagraph"/>
-        <w:numPr>
-          <w:ilvl w:val="0"/>
-          <w:numId w:val="17"/>
-        </w:numPr>
-      </w:pPr>
-      <w:r>
-        <w:t xml:space="preserve">Start menu – </w:t>
-      </w:r>
-      <w:r>
-        <w:t>5</w:t>
-      </w:r>
-      <w:r>
-        <w:t xml:space="preserve"> point</w:t>
-      </w:r>
-      <w:r>
-        <w:t>s</w:t>
-      </w:r>
-    </w:p>
-    <w:p>
-      <w:pPr>
-        <w:pStyle w:val="ListParagraph"/>
-        <w:numPr>
-          <w:ilvl w:val="0"/>
-          <w:numId w:val="17"/>
-        </w:numPr>
-      </w:pPr>
-      <w:r>
-        <w:t>Pause menu – 5 points</w:t>
+        <w:t>2 levels – 2 points</w:t>
       </w:r>
     </w:p>
     <w:p>
@@ -425,12 +807,27 @@
           <w:i/>
           <w:iCs/>
         </w:rPr>
+        <w:t xml:space="preserve"> </w:t>
+      </w:r>
+      <w:r>
+        <w:rPr>
+          <w:i/>
+          <w:iCs/>
+        </w:rPr>
         <w:t>listed above.</w:t>
       </w:r>
     </w:p>
-    <w:p/>
-    <w:p/>
-    <w:p/>
+    <w:p>
+      <w:r>
+        <w:t>36</w:t>
+      </w:r>
+      <w:r>
+        <w:t>/4</w:t>
+      </w:r>
+      <w:r>
+        <w:t>0</w:t>
+      </w:r>
+    </w:p>
     <w:sectPr>
       <w:pgSz w:w="12240" w:h="15840"/>
       <w:pgMar w:top="1440" w:right="1440" w:bottom="1440" w:left="1440" w:header="720" w:footer="720" w:gutter="0"/>
@@ -1100,7 +1497,7 @@
         <w:rFonts w:ascii="Courier New" w:hAnsi="Courier New" w:cs="Courier New" w:hint="default"/>
       </w:rPr>
     </w:lvl>
-    <w:lvl w:ilvl="2" w:tplc="04090005" w:tentative="1">
+    <w:lvl w:ilvl="2" w:tplc="04090005">
       <w:start w:val="1"/>
       <w:numFmt w:val="bullet"/>
       <w:lvlText w:val=""/>

</xml_diff>

<commit_message>
added enemies to the 2nd level and a win screen
</commit_message>
<xml_diff>
--- a/Self assessment.docx
+++ b/Self assessment.docx
@@ -805,6 +805,18 @@
     </w:p>
     <w:p>
       <w:pPr>
+        <w:pStyle w:val="ListParagraph"/>
+        <w:numPr>
+          <w:ilvl w:val="1"/>
+          <w:numId w:val="17"/>
+        </w:numPr>
+      </w:pPr>
+      <w:r>
+        <w:t>Win screen – 1 point</w:t>
+      </w:r>
+    </w:p>
+    <w:p>
+      <w:pPr>
         <w:pStyle w:val="Heading2"/>
       </w:pPr>
       <w:r>
@@ -859,7 +871,10 @@
     </w:p>
     <w:p>
       <w:r>
-        <w:t>40</w:t>
+        <w:t>4</w:t>
+      </w:r>
+      <w:r>
+        <w:t>1</w:t>
       </w:r>
       <w:r>
         <w:t>/4</w:t>

</xml_diff>